<commit_message>
Add v4 GGPPA analysis outputs and update variable summaries
</commit_message>
<xml_diff>
--- a/Analysis/Variable Summaries.docx
+++ b/Analysis/Variable Summaries.docx
@@ -2565,11 +2565,13 @@
         <w:spacing w:line="360" w:lineRule="auto"/>
         <w:rPr>
           <w:rFonts w:ascii="Times New Roman" w:hAnsi="Times New Roman" w:cs="Times New Roman"/>
-        </w:rPr>
-      </w:pPr>
-      <w:r>
-        <w:rPr>
-          <w:rFonts w:ascii="Times New Roman" w:hAnsi="Times New Roman" w:cs="Times New Roman"/>
+          <w:lang w:val="it-IT"/>
+        </w:rPr>
+      </w:pPr>
+      <w:r>
+        <w:rPr>
+          <w:rFonts w:ascii="Times New Roman" w:hAnsi="Times New Roman" w:cs="Times New Roman"/>
+          <w:lang w:val="it-IT"/>
         </w:rPr>
         <w:t xml:space="preserve">Alberta: </w:t>
       </w:r>
@@ -2631,6 +2633,7 @@
         <m:r>
           <w:rPr>
             <w:rFonts w:ascii="Cambria Math" w:hAnsi="Cambria Math" w:cs="Times New Roman"/>
+            <w:lang w:val="it-IT"/>
           </w:rPr>
           <m:t xml:space="preserve">=0.805⋅109.8=88.389 </m:t>
         </m:r>
@@ -2640,6 +2643,7 @@
           </m:rPr>
           <w:rPr>
             <w:rFonts w:ascii="Cambria Math" w:hAnsi="Cambria Math" w:cs="Times New Roman"/>
+            <w:lang w:val="it-IT"/>
           </w:rPr>
           <m:t>GJ⋅</m:t>
         </m:r>
@@ -2658,6 +2662,7 @@
               </m:rPr>
               <w:rPr>
                 <w:rFonts w:ascii="Cambria Math" w:hAnsi="Cambria Math" w:cs="Times New Roman"/>
+                <w:lang w:val="it-IT"/>
               </w:rPr>
               <m:t>Household</m:t>
             </m:r>
@@ -2669,6 +2674,7 @@
               </m:rPr>
               <w:rPr>
                 <w:rFonts w:ascii="Cambria Math" w:hAnsi="Cambria Math" w:cs="Times New Roman"/>
+                <w:lang w:val="it-IT"/>
               </w:rPr>
               <m:t>-1</m:t>
             </m:r>
@@ -2686,11 +2692,13 @@
         <w:spacing w:line="360" w:lineRule="auto"/>
         <w:rPr>
           <w:rFonts w:ascii="Times New Roman" w:hAnsi="Times New Roman" w:cs="Times New Roman"/>
-        </w:rPr>
-      </w:pPr>
-      <w:r>
-        <w:rPr>
-          <w:rFonts w:ascii="Times New Roman" w:hAnsi="Times New Roman" w:cs="Times New Roman"/>
+          <w:lang w:val="it-IT"/>
+        </w:rPr>
+      </w:pPr>
+      <w:r>
+        <w:rPr>
+          <w:rFonts w:ascii="Times New Roman" w:hAnsi="Times New Roman" w:cs="Times New Roman"/>
+          <w:lang w:val="it-IT"/>
         </w:rPr>
         <w:t xml:space="preserve">Ontario: </w:t>
       </w:r>
@@ -2752,6 +2760,7 @@
         <m:r>
           <w:rPr>
             <w:rFonts w:ascii="Cambria Math" w:hAnsi="Cambria Math" w:cs="Times New Roman"/>
+            <w:lang w:val="it-IT"/>
           </w:rPr>
           <m:t xml:space="preserve">=0.673⋅86.7=58.35 </m:t>
         </m:r>
@@ -2761,6 +2770,7 @@
           </m:rPr>
           <w:rPr>
             <w:rFonts w:ascii="Cambria Math" w:hAnsi="Cambria Math" w:cs="Times New Roman"/>
+            <w:lang w:val="it-IT"/>
           </w:rPr>
           <m:t>GJ⋅</m:t>
         </m:r>
@@ -2779,6 +2789,7 @@
               </m:rPr>
               <w:rPr>
                 <w:rFonts w:ascii="Cambria Math" w:hAnsi="Cambria Math" w:cs="Times New Roman"/>
+                <w:lang w:val="it-IT"/>
               </w:rPr>
               <m:t>Household</m:t>
             </m:r>
@@ -2790,6 +2801,7 @@
               </m:rPr>
               <w:rPr>
                 <w:rFonts w:ascii="Cambria Math" w:hAnsi="Cambria Math" w:cs="Times New Roman"/>
+                <w:lang w:val="it-IT"/>
               </w:rPr>
               <m:t>-1</m:t>
             </m:r>
@@ -2807,11 +2819,13 @@
         <w:spacing w:line="360" w:lineRule="auto"/>
         <w:rPr>
           <w:rFonts w:ascii="Times New Roman" w:hAnsi="Times New Roman" w:cs="Times New Roman"/>
-        </w:rPr>
-      </w:pPr>
-      <w:r>
-        <w:rPr>
-          <w:rFonts w:ascii="Times New Roman" w:hAnsi="Times New Roman" w:cs="Times New Roman"/>
+          <w:lang w:val="it-IT"/>
+        </w:rPr>
+      </w:pPr>
+      <w:r>
+        <w:rPr>
+          <w:rFonts w:ascii="Times New Roman" w:hAnsi="Times New Roman" w:cs="Times New Roman"/>
+          <w:lang w:val="it-IT"/>
         </w:rPr>
         <w:t xml:space="preserve">Manitoba: </w:t>
       </w:r>
@@ -2873,6 +2887,7 @@
         <m:r>
           <w:rPr>
             <w:rFonts w:ascii="Cambria Math" w:hAnsi="Cambria Math" w:cs="Times New Roman"/>
+            <w:lang w:val="it-IT"/>
           </w:rPr>
           <m:t xml:space="preserve">=0.588⋅106=62.328 </m:t>
         </m:r>
@@ -2882,6 +2897,7 @@
           </m:rPr>
           <w:rPr>
             <w:rFonts w:ascii="Cambria Math" w:hAnsi="Cambria Math" w:cs="Times New Roman"/>
+            <w:lang w:val="it-IT"/>
           </w:rPr>
           <m:t>GJ⋅</m:t>
         </m:r>
@@ -2900,6 +2916,7 @@
               </m:rPr>
               <w:rPr>
                 <w:rFonts w:ascii="Cambria Math" w:hAnsi="Cambria Math" w:cs="Times New Roman"/>
+                <w:lang w:val="it-IT"/>
               </w:rPr>
               <m:t>Household</m:t>
             </m:r>
@@ -2911,6 +2928,7 @@
               </m:rPr>
               <w:rPr>
                 <w:rFonts w:ascii="Cambria Math" w:hAnsi="Cambria Math" w:cs="Times New Roman"/>
+                <w:lang w:val="it-IT"/>
               </w:rPr>
               <m:t>-1</m:t>
             </m:r>
@@ -3154,11 +3172,13 @@
         <w:spacing w:line="360" w:lineRule="auto"/>
         <w:rPr>
           <w:rFonts w:ascii="Times New Roman" w:hAnsi="Times New Roman" w:cs="Times New Roman"/>
-        </w:rPr>
-      </w:pPr>
-      <w:r>
-        <w:rPr>
-          <w:rFonts w:ascii="Times New Roman" w:hAnsi="Times New Roman" w:cs="Times New Roman"/>
+          <w:lang w:val="it-IT"/>
+        </w:rPr>
+      </w:pPr>
+      <w:r>
+        <w:rPr>
+          <w:rFonts w:ascii="Times New Roman" w:hAnsi="Times New Roman" w:cs="Times New Roman"/>
+          <w:lang w:val="it-IT"/>
         </w:rPr>
         <w:t xml:space="preserve">Alberta: </w:t>
       </w:r>
@@ -3192,6 +3212,7 @@
         <m:r>
           <w:rPr>
             <w:rFonts w:ascii="Cambria Math" w:hAnsi="Cambria Math" w:cs="Times New Roman"/>
+            <w:lang w:val="it-IT"/>
           </w:rPr>
           <m:t>=</m:t>
         </m:r>
@@ -3208,6 +3229,7 @@
             <m:r>
               <w:rPr>
                 <w:rFonts w:ascii="Cambria Math" w:hAnsi="Cambria Math" w:cs="Times New Roman"/>
+                <w:lang w:val="it-IT"/>
               </w:rPr>
               <m:t>88.389</m:t>
             </m:r>
@@ -3216,6 +3238,7 @@
             <m:r>
               <w:rPr>
                 <w:rFonts w:ascii="Cambria Math" w:hAnsi="Cambria Math" w:cs="Times New Roman"/>
+                <w:lang w:val="it-IT"/>
               </w:rPr>
               <m:t>1029.6</m:t>
             </m:r>
@@ -3224,6 +3247,7 @@
         <m:r>
           <w:rPr>
             <w:rFonts w:ascii="Cambria Math" w:hAnsi="Cambria Math" w:cs="Times New Roman"/>
+            <w:lang w:val="it-IT"/>
           </w:rPr>
           <m:t xml:space="preserve">=0.0858479021 </m:t>
         </m:r>
@@ -3233,12 +3257,14 @@
           </m:rPr>
           <w:rPr>
             <w:rFonts w:ascii="Cambria Math" w:hAnsi="Cambria Math" w:cs="Times New Roman"/>
+            <w:lang w:val="it-IT"/>
           </w:rPr>
           <m:t>GJ</m:t>
         </m:r>
         <m:r>
           <w:rPr>
             <w:rFonts w:ascii="Cambria Math" w:hAnsi="Cambria Math" w:cs="Times New Roman"/>
+            <w:lang w:val="it-IT"/>
           </w:rPr>
           <m:t>⋅</m:t>
         </m:r>
@@ -3257,6 +3283,7 @@
               </m:rPr>
               <w:rPr>
                 <w:rFonts w:ascii="Cambria Math" w:hAnsi="Cambria Math" w:cs="Times New Roman"/>
+                <w:lang w:val="it-IT"/>
               </w:rPr>
               <m:t>CAD</m:t>
             </m:r>
@@ -3275,6 +3302,7 @@
               </m:rPr>
               <w:rPr>
                 <w:rFonts w:ascii="Cambria Math" w:hAnsi="Cambria Math" w:cs="Times New Roman"/>
+                <w:lang w:val="it-IT"/>
               </w:rPr>
               <m:t>-1</m:t>
             </m:r>
@@ -3292,11 +3320,13 @@
         <w:spacing w:line="360" w:lineRule="auto"/>
         <w:rPr>
           <w:rFonts w:ascii="Times New Roman" w:hAnsi="Times New Roman" w:cs="Times New Roman"/>
-        </w:rPr>
-      </w:pPr>
-      <w:r>
-        <w:rPr>
-          <w:rFonts w:ascii="Times New Roman" w:hAnsi="Times New Roman" w:cs="Times New Roman"/>
+          <w:lang w:val="it-IT"/>
+        </w:rPr>
+      </w:pPr>
+      <w:r>
+        <w:rPr>
+          <w:rFonts w:ascii="Times New Roman" w:hAnsi="Times New Roman" w:cs="Times New Roman"/>
+          <w:lang w:val="it-IT"/>
         </w:rPr>
         <w:t xml:space="preserve">Ontario: </w:t>
       </w:r>
@@ -3330,6 +3360,7 @@
         <m:r>
           <w:rPr>
             <w:rFonts w:ascii="Cambria Math" w:hAnsi="Cambria Math" w:cs="Times New Roman"/>
+            <w:lang w:val="it-IT"/>
           </w:rPr>
           <m:t>=</m:t>
         </m:r>
@@ -3346,6 +3377,7 @@
             <m:r>
               <w:rPr>
                 <w:rFonts w:ascii="Cambria Math" w:hAnsi="Cambria Math" w:cs="Times New Roman"/>
+                <w:lang w:val="it-IT"/>
               </w:rPr>
               <m:t>58.35</m:t>
             </m:r>
@@ -3354,6 +3386,7 @@
             <m:r>
               <w:rPr>
                 <w:rFonts w:ascii="Cambria Math" w:hAnsi="Cambria Math" w:cs="Times New Roman"/>
+                <w:lang w:val="it-IT"/>
               </w:rPr>
               <m:t>810.2</m:t>
             </m:r>
@@ -3362,6 +3395,7 @@
         <m:r>
           <w:rPr>
             <w:rFonts w:ascii="Cambria Math" w:hAnsi="Cambria Math" w:cs="Times New Roman"/>
+            <w:lang w:val="it-IT"/>
           </w:rPr>
           <m:t xml:space="preserve">=0.07201925451 </m:t>
         </m:r>
@@ -3371,12 +3405,14 @@
           </m:rPr>
           <w:rPr>
             <w:rFonts w:ascii="Cambria Math" w:hAnsi="Cambria Math" w:cs="Times New Roman"/>
+            <w:lang w:val="it-IT"/>
           </w:rPr>
           <m:t>GJ</m:t>
         </m:r>
         <m:r>
           <w:rPr>
             <w:rFonts w:ascii="Cambria Math" w:hAnsi="Cambria Math" w:cs="Times New Roman"/>
+            <w:lang w:val="it-IT"/>
           </w:rPr>
           <m:t>⋅</m:t>
         </m:r>
@@ -3395,6 +3431,7 @@
               </m:rPr>
               <w:rPr>
                 <w:rFonts w:ascii="Cambria Math" w:hAnsi="Cambria Math" w:cs="Times New Roman"/>
+                <w:lang w:val="it-IT"/>
               </w:rPr>
               <m:t>CAD</m:t>
             </m:r>
@@ -3413,6 +3450,7 @@
               </m:rPr>
               <w:rPr>
                 <w:rFonts w:ascii="Cambria Math" w:hAnsi="Cambria Math" w:cs="Times New Roman"/>
+                <w:lang w:val="it-IT"/>
               </w:rPr>
               <m:t>-1</m:t>
             </m:r>
@@ -3430,11 +3468,13 @@
         <w:spacing w:line="360" w:lineRule="auto"/>
         <w:rPr>
           <w:rFonts w:ascii="Times New Roman" w:hAnsi="Times New Roman" w:cs="Times New Roman"/>
-        </w:rPr>
-      </w:pPr>
-      <w:r>
-        <w:rPr>
-          <w:rFonts w:ascii="Times New Roman" w:hAnsi="Times New Roman" w:cs="Times New Roman"/>
+          <w:lang w:val="it-IT"/>
+        </w:rPr>
+      </w:pPr>
+      <w:r>
+        <w:rPr>
+          <w:rFonts w:ascii="Times New Roman" w:hAnsi="Times New Roman" w:cs="Times New Roman"/>
+          <w:lang w:val="it-IT"/>
         </w:rPr>
         <w:t xml:space="preserve">Manitoba </w:t>
       </w:r>
@@ -3468,6 +3508,7 @@
         <m:r>
           <w:rPr>
             <w:rFonts w:ascii="Cambria Math" w:hAnsi="Cambria Math" w:cs="Times New Roman"/>
+            <w:lang w:val="it-IT"/>
           </w:rPr>
           <m:t>=</m:t>
         </m:r>
@@ -3484,6 +3525,7 @@
             <m:r>
               <w:rPr>
                 <w:rFonts w:ascii="Cambria Math" w:hAnsi="Cambria Math" w:cs="Times New Roman"/>
+                <w:lang w:val="it-IT"/>
               </w:rPr>
               <m:t>62.328</m:t>
             </m:r>
@@ -3492,6 +3534,7 @@
             <m:r>
               <w:rPr>
                 <w:rFonts w:ascii="Cambria Math" w:hAnsi="Cambria Math" w:cs="Times New Roman"/>
+                <w:lang w:val="it-IT"/>
               </w:rPr>
               <m:t>449.6</m:t>
             </m:r>
@@ -3500,6 +3543,7 @@
         <m:r>
           <w:rPr>
             <w:rFonts w:ascii="Cambria Math" w:hAnsi="Cambria Math" w:cs="Times New Roman"/>
+            <w:lang w:val="it-IT"/>
           </w:rPr>
           <m:t xml:space="preserve">=0.1386298932 </m:t>
         </m:r>
@@ -3509,12 +3553,14 @@
           </m:rPr>
           <w:rPr>
             <w:rFonts w:ascii="Cambria Math" w:hAnsi="Cambria Math" w:cs="Times New Roman"/>
+            <w:lang w:val="it-IT"/>
           </w:rPr>
           <m:t>GJ</m:t>
         </m:r>
         <m:r>
           <w:rPr>
             <w:rFonts w:ascii="Cambria Math" w:hAnsi="Cambria Math" w:cs="Times New Roman"/>
+            <w:lang w:val="it-IT"/>
           </w:rPr>
           <m:t>⋅</m:t>
         </m:r>
@@ -3533,6 +3579,7 @@
               </m:rPr>
               <w:rPr>
                 <w:rFonts w:ascii="Cambria Math" w:hAnsi="Cambria Math" w:cs="Times New Roman"/>
+                <w:lang w:val="it-IT"/>
               </w:rPr>
               <m:t>CAD</m:t>
             </m:r>
@@ -3551,6 +3598,7 @@
               </m:rPr>
               <w:rPr>
                 <w:rFonts w:ascii="Cambria Math" w:hAnsi="Cambria Math" w:cs="Times New Roman"/>
+                <w:lang w:val="it-IT"/>
               </w:rPr>
               <m:t>-1</m:t>
             </m:r>
@@ -3695,6 +3743,60 @@
           </m:sup>
         </m:sSup>
       </m:oMath>
+    </w:p>
+    <w:p>
+      <w:pPr>
+        <w:spacing w:line="360" w:lineRule="auto"/>
+        <w:rPr>
+          <w:rFonts w:ascii="Times New Roman" w:hAnsi="Times New Roman" w:cs="Times New Roman"/>
+          <w:b/>
+          <w:bCs/>
+        </w:rPr>
+      </w:pPr>
+      <w:r>
+        <w:rPr>
+          <w:rFonts w:ascii="Times New Roman" w:hAnsi="Times New Roman" w:cs="Times New Roman"/>
+          <w:b/>
+          <w:bCs/>
+        </w:rPr>
+        <w:t xml:space="preserve">Indirect </w:t>
+      </w:r>
+      <w:r>
+        <w:rPr>
+          <w:rFonts w:ascii="Times New Roman" w:hAnsi="Times New Roman" w:cs="Times New Roman"/>
+          <w:b/>
+          <w:bCs/>
+        </w:rPr>
+        <w:t>Effects: Calibrating Kappa</w:t>
+      </w:r>
+    </w:p>
+    <w:p>
+      <w:pPr>
+        <w:spacing w:line="360" w:lineRule="auto"/>
+        <w:rPr>
+          <w:rFonts w:ascii="Times New Roman" w:hAnsi="Times New Roman" w:cs="Times New Roman"/>
+        </w:rPr>
+      </w:pPr>
+      <w:r>
+        <w:rPr>
+          <w:rFonts w:ascii="Times New Roman" w:hAnsi="Times New Roman" w:cs="Times New Roman"/>
+        </w:rPr>
+        <w:t xml:space="preserve">Average </w:t>
+      </w:r>
+      <w:r>
+        <w:rPr>
+          <w:rFonts w:ascii="Times New Roman" w:hAnsi="Times New Roman" w:cs="Times New Roman"/>
+        </w:rPr>
+        <w:t>direct tax across quintiles weighted by number of households</w:t>
+      </w:r>
+    </w:p>
+    <w:p>
+      <w:pPr>
+        <w:spacing w:line="360" w:lineRule="auto"/>
+        <w:rPr>
+          <w:rFonts w:ascii="Times New Roman" w:hAnsi="Times New Roman" w:cs="Times New Roman"/>
+        </w:rPr>
+      </w:pPr>
     </w:p>
     <w:sectPr>
       <w:pgSz w:w="12240" w:h="15840"/>
@@ -4660,7 +4762,6 @@
   <w:style w:type="character" w:default="1" w:styleId="DefaultParagraphFont">
     <w:name w:val="Default Paragraph Font"/>
     <w:uiPriority w:val="1"/>
-    <w:semiHidden/>
     <w:unhideWhenUsed/>
   </w:style>
   <w:style w:type="table" w:default="1" w:styleId="TableNormal">

</xml_diff>

<commit_message>
Updated report and transparency improvement
</commit_message>
<xml_diff>
--- a/Analysis/Variable Summaries.docx
+++ b/Analysis/Variable Summaries.docx
@@ -17,7 +17,15 @@
           <w:b/>
           <w:bCs/>
         </w:rPr>
-        <w:t>Variable Summaries</w:t>
+        <w:t xml:space="preserve">Variable </w:t>
+      </w:r>
+      <w:r>
+        <w:rPr>
+          <w:rFonts w:ascii="Times New Roman" w:hAnsi="Times New Roman" w:cs="Times New Roman"/>
+          <w:b/>
+          <w:bCs/>
+        </w:rPr>
+        <w:t>Dictionaries</w:t>
       </w:r>
     </w:p>
     <w:p>
@@ -611,6 +619,13 @@
         </w:rPr>
         <w:t xml:space="preserve"> Direct gross carbon tax paid on all consumption of energy (not including general equilibrium effect of carbon tax on the price of all other goods)</w:t>
       </w:r>
+      <w:r>
+        <w:rPr>
+          <w:rFonts w:ascii="Times New Roman" w:hAnsi="Times New Roman" w:cs="Times New Roman"/>
+          <w:iCs/>
+        </w:rPr>
+        <w:t>.</w:t>
+      </w:r>
     </w:p>
     <w:p>
       <w:pPr>
@@ -656,7 +671,13 @@
                 <w:rPr>
                   <w:rFonts w:ascii="Cambria Math" w:hAnsi="Cambria Math" w:cs="Times New Roman"/>
                 </w:rPr>
-                <m:t>pqt</m:t>
+                <m:t>rq</m:t>
+              </m:r>
+              <m:r>
+                <w:rPr>
+                  <w:rFonts w:ascii="Cambria Math" w:hAnsi="Cambria Math" w:cs="Times New Roman"/>
+                </w:rPr>
+                <m:t>t</m:t>
               </m:r>
             </m:sub>
           </m:sSub>
@@ -706,7 +727,13 @@
                     <w:rPr>
                       <w:rFonts w:ascii="Cambria Math" w:hAnsi="Cambria Math" w:cs="Times New Roman"/>
                     </w:rPr>
-                    <m:t>pqt</m:t>
+                    <m:t>rq</m:t>
+                  </m:r>
+                  <m:r>
+                    <w:rPr>
+                      <w:rFonts w:ascii="Cambria Math" w:hAnsi="Cambria Math" w:cs="Times New Roman"/>
+                    </w:rPr>
+                    <m:t>t</m:t>
                   </m:r>
                 </m:sub>
               </m:sSub>
@@ -809,7 +836,13 @@
                 <w:rPr>
                   <w:rFonts w:ascii="Cambria Math" w:hAnsi="Cambria Math" w:cs="Times New Roman"/>
                 </w:rPr>
-                <m:t>pqt</m:t>
+                <m:t>r</m:t>
+              </m:r>
+              <m:r>
+                <w:rPr>
+                  <w:rFonts w:ascii="Cambria Math" w:hAnsi="Cambria Math" w:cs="Times New Roman"/>
+                </w:rPr>
+                <m:t>qt</m:t>
               </m:r>
             </m:sub>
           </m:sSub>
@@ -922,7 +955,13 @@
                     <w:rPr>
                       <w:rFonts w:ascii="Cambria Math" w:hAnsi="Cambria Math" w:cs="Times New Roman"/>
                     </w:rPr>
-                    <m:t>pt</m:t>
+                    <m:t>r</m:t>
+                  </m:r>
+                  <m:r>
+                    <w:rPr>
+                      <w:rFonts w:ascii="Cambria Math" w:hAnsi="Cambria Math" w:cs="Times New Roman"/>
+                    </w:rPr>
+                    <m:t>t</m:t>
                   </m:r>
                 </m:sub>
               </m:sSub>
@@ -978,7 +1017,13 @@
                 <w:rPr>
                   <w:rFonts w:ascii="Cambria Math" w:hAnsi="Cambria Math" w:cs="Times New Roman"/>
                 </w:rPr>
-                <m:t>pqt</m:t>
+                <m:t>r</m:t>
+              </m:r>
+              <m:r>
+                <w:rPr>
+                  <w:rFonts w:ascii="Cambria Math" w:hAnsi="Cambria Math" w:cs="Times New Roman"/>
+                </w:rPr>
+                <m:t>qt</m:t>
               </m:r>
             </m:sub>
           </m:sSub>
@@ -1018,7 +1063,13 @@
                 <w:rPr>
                   <w:rFonts w:ascii="Cambria Math" w:hAnsi="Cambria Math" w:cs="Times New Roman"/>
                 </w:rPr>
-                <m:t>pqt</m:t>
+                <m:t>r</m:t>
+              </m:r>
+              <m:r>
+                <w:rPr>
+                  <w:rFonts w:ascii="Cambria Math" w:hAnsi="Cambria Math" w:cs="Times New Roman"/>
+                </w:rPr>
+                <m:t>qt</m:t>
               </m:r>
             </m:sub>
           </m:sSub>
@@ -1064,7 +1115,7 @@
                 <w:rPr>
                   <w:rFonts w:ascii="Cambria Math" w:hAnsi="Cambria Math" w:cs="Times New Roman"/>
                 </w:rPr>
-                <m:t>p</m:t>
+                <m:t>r</m:t>
               </m:r>
             </m:sub>
           </m:sSub>
@@ -1112,7 +1163,13 @@
                 <w:rPr>
                   <w:rFonts w:ascii="Cambria Math" w:hAnsi="Cambria Math" w:cs="Times New Roman"/>
                 </w:rPr>
-                <m:t>pqt</m:t>
+                <m:t>r</m:t>
+              </m:r>
+              <m:r>
+                <w:rPr>
+                  <w:rFonts w:ascii="Cambria Math" w:hAnsi="Cambria Math" w:cs="Times New Roman"/>
+                </w:rPr>
+                <m:t>qt</m:t>
               </m:r>
             </m:sub>
           </m:sSub>
@@ -1152,7 +1209,13 @@
                 <w:rPr>
                   <w:rFonts w:ascii="Cambria Math" w:hAnsi="Cambria Math" w:cs="Times New Roman"/>
                 </w:rPr>
-                <m:t>pqt</m:t>
+                <m:t>r</m:t>
+              </m:r>
+              <m:r>
+                <w:rPr>
+                  <w:rFonts w:ascii="Cambria Math" w:hAnsi="Cambria Math" w:cs="Times New Roman"/>
+                </w:rPr>
+                <m:t>qt</m:t>
               </m:r>
             </m:sub>
           </m:sSub>
@@ -1198,7 +1261,13 @@
                 <w:rPr>
                   <w:rFonts w:ascii="Cambria Math" w:hAnsi="Cambria Math" w:cs="Times New Roman"/>
                 </w:rPr>
-                <m:t>pt</m:t>
+                <m:t>r</m:t>
+              </m:r>
+              <m:r>
+                <w:rPr>
+                  <w:rFonts w:ascii="Cambria Math" w:hAnsi="Cambria Math" w:cs="Times New Roman"/>
+                </w:rPr>
+                <m:t>t</m:t>
               </m:r>
             </m:sub>
           </m:sSub>
@@ -1246,7 +1315,13 @@
                 <w:rPr>
                   <w:rFonts w:ascii="Cambria Math" w:hAnsi="Cambria Math" w:cs="Times New Roman"/>
                 </w:rPr>
-                <m:t>pqt</m:t>
+                <m:t>r</m:t>
+              </m:r>
+              <m:r>
+                <w:rPr>
+                  <w:rFonts w:ascii="Cambria Math" w:hAnsi="Cambria Math" w:cs="Times New Roman"/>
+                </w:rPr>
+                <m:t>qt</m:t>
               </m:r>
             </m:sub>
           </m:sSub>
@@ -1286,7 +1361,13 @@
                 <w:rPr>
                   <w:rFonts w:ascii="Cambria Math" w:hAnsi="Cambria Math" w:cs="Times New Roman"/>
                 </w:rPr>
-                <m:t>pqt</m:t>
+                <m:t>r</m:t>
+              </m:r>
+              <m:r>
+                <w:rPr>
+                  <w:rFonts w:ascii="Cambria Math" w:hAnsi="Cambria Math" w:cs="Times New Roman"/>
+                </w:rPr>
+                <m:t>qt</m:t>
               </m:r>
             </m:sub>
           </m:sSub>
@@ -1332,7 +1413,13 @@
                 <w:rPr>
                   <w:rFonts w:ascii="Cambria Math" w:hAnsi="Cambria Math" w:cs="Times New Roman"/>
                 </w:rPr>
-                <m:t>pt</m:t>
+                <m:t>r</m:t>
+              </m:r>
+              <m:r>
+                <w:rPr>
+                  <w:rFonts w:ascii="Cambria Math" w:hAnsi="Cambria Math" w:cs="Times New Roman"/>
+                </w:rPr>
+                <m:t>t</m:t>
               </m:r>
             </m:sub>
           </m:sSub>
@@ -1380,7 +1467,13 @@
                 <w:rPr>
                   <w:rFonts w:ascii="Cambria Math" w:hAnsi="Cambria Math" w:cs="Times New Roman"/>
                 </w:rPr>
-                <m:t>pqt</m:t>
+                <m:t>r</m:t>
+              </m:r>
+              <m:r>
+                <w:rPr>
+                  <w:rFonts w:ascii="Cambria Math" w:hAnsi="Cambria Math" w:cs="Times New Roman"/>
+                </w:rPr>
+                <m:t>qt</m:t>
               </m:r>
             </m:sub>
           </m:sSub>
@@ -1420,7 +1513,13 @@
                 <w:rPr>
                   <w:rFonts w:ascii="Cambria Math" w:hAnsi="Cambria Math" w:cs="Times New Roman"/>
                 </w:rPr>
-                <m:t>pqt</m:t>
+                <m:t>r</m:t>
+              </m:r>
+              <m:r>
+                <w:rPr>
+                  <w:rFonts w:ascii="Cambria Math" w:hAnsi="Cambria Math" w:cs="Times New Roman"/>
+                </w:rPr>
+                <m:t>qt</m:t>
               </m:r>
             </m:sub>
           </m:sSub>
@@ -1466,7 +1565,13 @@
                 <w:rPr>
                   <w:rFonts w:ascii="Cambria Math" w:hAnsi="Cambria Math" w:cs="Times New Roman"/>
                 </w:rPr>
-                <m:t>pt</m:t>
+                <m:t>r</m:t>
+              </m:r>
+              <m:r>
+                <w:rPr>
+                  <w:rFonts w:ascii="Cambria Math" w:hAnsi="Cambria Math" w:cs="Times New Roman"/>
+                </w:rPr>
+                <m:t>t</m:t>
               </m:r>
             </m:sub>
           </m:sSub>
@@ -1514,7 +1619,13 @@
                 <w:rPr>
                   <w:rFonts w:ascii="Cambria Math" w:hAnsi="Cambria Math" w:cs="Times New Roman"/>
                 </w:rPr>
-                <m:t>pqt</m:t>
+                <m:t>r</m:t>
+              </m:r>
+              <m:r>
+                <w:rPr>
+                  <w:rFonts w:ascii="Cambria Math" w:hAnsi="Cambria Math" w:cs="Times New Roman"/>
+                </w:rPr>
+                <m:t>qt</m:t>
               </m:r>
             </m:sub>
           </m:sSub>
@@ -1554,7 +1665,13 @@
                 <w:rPr>
                   <w:rFonts w:ascii="Cambria Math" w:hAnsi="Cambria Math" w:cs="Times New Roman"/>
                 </w:rPr>
-                <m:t>pqt</m:t>
+                <m:t>r</m:t>
+              </m:r>
+              <m:r>
+                <w:rPr>
+                  <w:rFonts w:ascii="Cambria Math" w:hAnsi="Cambria Math" w:cs="Times New Roman"/>
+                </w:rPr>
+                <m:t>qt</m:t>
               </m:r>
             </m:sub>
           </m:sSub>
@@ -1591,7 +1708,13 @@
                 <w:rPr>
                   <w:rFonts w:ascii="Cambria Math" w:hAnsi="Cambria Math" w:cs="Times New Roman"/>
                 </w:rPr>
-                <m:t>pqt</m:t>
+                <m:t>r</m:t>
+              </m:r>
+              <m:r>
+                <w:rPr>
+                  <w:rFonts w:ascii="Cambria Math" w:hAnsi="Cambria Math" w:cs="Times New Roman"/>
+                </w:rPr>
+                <m:t>qt</m:t>
               </m:r>
             </m:sub>
           </m:sSub>
@@ -1628,7 +1751,13 @@
                 <w:rPr>
                   <w:rFonts w:ascii="Cambria Math" w:hAnsi="Cambria Math" w:cs="Times New Roman"/>
                 </w:rPr>
-                <m:t>pqt</m:t>
+                <m:t>r</m:t>
+              </m:r>
+              <m:r>
+                <w:rPr>
+                  <w:rFonts w:ascii="Cambria Math" w:hAnsi="Cambria Math" w:cs="Times New Roman"/>
+                </w:rPr>
+                <m:t>qt</m:t>
               </m:r>
             </m:sub>
           </m:sSub>
@@ -1648,22 +1777,34 @@
           <w:iCs/>
         </w:rPr>
       </w:pPr>
-      <w:proofErr w:type="spellStart"/>
       <w:r>
         <w:rPr>
           <w:rFonts w:ascii="Times New Roman" w:hAnsi="Times New Roman" w:cs="Times New Roman"/>
           <w:iCs/>
         </w:rPr>
         <w:lastRenderedPageBreak/>
-        <w:t>gross_cost</w:t>
-      </w:r>
-      <w:proofErr w:type="spellEnd"/>
-      <w:r>
-        <w:rPr>
-          <w:rFonts w:ascii="Times New Roman" w:hAnsi="Times New Roman" w:cs="Times New Roman"/>
-          <w:iCs/>
-        </w:rPr>
-        <w:t xml:space="preserve">: </w:t>
+        <w:t xml:space="preserve">gross_cost: </w:t>
+      </w:r>
+      <w:r>
+        <w:rPr>
+          <w:rFonts w:ascii="Times New Roman" w:hAnsi="Times New Roman" w:cs="Times New Roman"/>
+          <w:iCs/>
+        </w:rPr>
+        <w:t xml:space="preserve">Direct cost + Indirect cost (calibrated by </w:t>
+      </w:r>
+      <w:r>
+        <w:rPr>
+          <w:rFonts w:ascii="Times New Roman" w:hAnsi="Times New Roman" w:cs="Times New Roman"/>
+          <w:iCs/>
+        </w:rPr>
+        <w:t>Canada Dept of Finance estimates</w:t>
+      </w:r>
+      <w:r>
+        <w:rPr>
+          <w:rFonts w:ascii="Times New Roman" w:hAnsi="Times New Roman" w:cs="Times New Roman"/>
+          <w:iCs/>
+        </w:rPr>
+        <w:t>)</w:t>
       </w:r>
     </w:p>
     <w:p>
@@ -1693,23 +1834,35 @@
           <w:rFonts w:ascii="Times New Roman" w:hAnsi="Times New Roman" w:cs="Times New Roman"/>
           <w:iCs/>
         </w:rPr>
-        <w:t xml:space="preserve">: Annual CCR/CAI amount for single adult household in a </w:t>
-      </w:r>
-      <w:proofErr w:type="gramStart"/>
-      <w:r>
-        <w:rPr>
-          <w:rFonts w:ascii="Times New Roman" w:hAnsi="Times New Roman" w:cs="Times New Roman"/>
-          <w:iCs/>
-        </w:rPr>
-        <w:t>given  base</w:t>
-      </w:r>
-      <w:proofErr w:type="gramEnd"/>
-      <w:r>
-        <w:rPr>
-          <w:rFonts w:ascii="Times New Roman" w:hAnsi="Times New Roman" w:cs="Times New Roman"/>
-          <w:iCs/>
-        </w:rPr>
-        <w:t xml:space="preserve"> year</w:t>
+        <w:t>: Annual CCR/CAI amount for single adult</w:t>
+      </w:r>
+      <w:r>
+        <w:rPr>
+          <w:rFonts w:ascii="Times New Roman" w:hAnsi="Times New Roman" w:cs="Times New Roman"/>
+          <w:iCs/>
+        </w:rPr>
+        <w:t xml:space="preserve"> non-rural</w:t>
+      </w:r>
+      <w:r>
+        <w:rPr>
+          <w:rFonts w:ascii="Times New Roman" w:hAnsi="Times New Roman" w:cs="Times New Roman"/>
+          <w:iCs/>
+        </w:rPr>
+        <w:t xml:space="preserve"> </w:t>
+      </w:r>
+      <w:r>
+        <w:rPr>
+          <w:rFonts w:ascii="Times New Roman" w:hAnsi="Times New Roman" w:cs="Times New Roman"/>
+          <w:iCs/>
+        </w:rPr>
+        <w:t>household.</w:t>
+      </w:r>
+      <w:r>
+        <w:rPr>
+          <w:rFonts w:ascii="Times New Roman" w:hAnsi="Times New Roman" w:cs="Times New Roman"/>
+          <w:iCs/>
+        </w:rPr>
+        <w:t xml:space="preserve"> </w:t>
       </w:r>
     </w:p>
     <w:p>
@@ -1739,7 +1892,28 @@
           <w:rFonts w:ascii="Times New Roman" w:hAnsi="Times New Roman" w:cs="Times New Roman"/>
           <w:iCs/>
         </w:rPr>
-        <w:t>: Annual CCR/CAI amount for couple household in a given base year</w:t>
+        <w:t xml:space="preserve">: Annual CCR/CAI amount for couple </w:t>
+      </w:r>
+      <w:r>
+        <w:rPr>
+          <w:rFonts w:ascii="Times New Roman" w:hAnsi="Times New Roman" w:cs="Times New Roman"/>
+          <w:iCs/>
+        </w:rPr>
+        <w:t xml:space="preserve">non-rural </w:t>
+      </w:r>
+      <w:r>
+        <w:rPr>
+          <w:rFonts w:ascii="Times New Roman" w:hAnsi="Times New Roman" w:cs="Times New Roman"/>
+          <w:iCs/>
+        </w:rPr>
+        <w:t>household</w:t>
+      </w:r>
+      <w:r>
+        <w:rPr>
+          <w:rFonts w:ascii="Times New Roman" w:hAnsi="Times New Roman" w:cs="Times New Roman"/>
+          <w:iCs/>
+        </w:rPr>
+        <w:t>.</w:t>
       </w:r>
     </w:p>
     <w:p>
@@ -1760,7 +1934,14 @@
           <w:rFonts w:ascii="Times New Roman" w:hAnsi="Times New Roman" w:cs="Times New Roman"/>
           <w:iCs/>
         </w:rPr>
-        <w:t>CCR_family4_base: Annual CCR/CAI amount for a family of four in a given base year</w:t>
+        <w:t xml:space="preserve">CCR_family4_base: Annual CCR/CAI amount for a family of four in a </w:t>
+      </w:r>
+      <w:r>
+        <w:rPr>
+          <w:rFonts w:ascii="Times New Roman" w:hAnsi="Times New Roman" w:cs="Times New Roman"/>
+          <w:iCs/>
+        </w:rPr>
+        <w:t>non-rural household.</w:t>
       </w:r>
     </w:p>
     <w:p>
@@ -1783,15 +1964,13 @@
         </w:rPr>
         <w:t xml:space="preserve">CCR_[single/couple/family4]_rural: </w:t>
       </w:r>
-      <w:proofErr w:type="spellStart"/>
-      <w:r>
-        <w:rPr>
-          <w:rFonts w:ascii="Times New Roman" w:hAnsi="Times New Roman" w:cs="Times New Roman"/>
-          <w:iCs/>
-        </w:rPr>
-        <w:t>Annutal</w:t>
-      </w:r>
-      <w:proofErr w:type="spellEnd"/>
+      <w:r>
+        <w:rPr>
+          <w:rFonts w:ascii="Times New Roman" w:hAnsi="Times New Roman" w:cs="Times New Roman"/>
+          <w:iCs/>
+        </w:rPr>
+        <w:t>Annual</w:t>
+      </w:r>
       <w:r>
         <w:rPr>
           <w:rFonts w:ascii="Times New Roman" w:hAnsi="Times New Roman" w:cs="Times New Roman"/>
@@ -1844,6 +2023,164 @@
           <w:iCs/>
         </w:rPr>
       </w:pPr>
+      <w:r>
+        <w:rPr>
+          <w:rFonts w:ascii="Times New Roman" w:hAnsi="Times New Roman" w:cs="Times New Roman"/>
+          <w:iCs/>
+        </w:rPr>
+        <w:t>net_[</w:t>
+      </w:r>
+      <w:r>
+        <w:rPr>
+          <w:rFonts w:ascii="Times New Roman" w:hAnsi="Times New Roman" w:cs="Times New Roman"/>
+          <w:iCs/>
+        </w:rPr>
+        <w:t>single/couple/family</w:t>
+      </w:r>
+      <w:proofErr w:type="gramStart"/>
+      <w:r>
+        <w:rPr>
+          <w:rFonts w:ascii="Times New Roman" w:hAnsi="Times New Roman" w:cs="Times New Roman"/>
+          <w:iCs/>
+        </w:rPr>
+        <w:t>4</w:t>
+      </w:r>
+      <w:r>
+        <w:rPr>
+          <w:rFonts w:ascii="Times New Roman" w:hAnsi="Times New Roman" w:cs="Times New Roman"/>
+          <w:iCs/>
+        </w:rPr>
+        <w:t>]_</w:t>
+      </w:r>
+      <w:proofErr w:type="gramEnd"/>
+      <w:r>
+        <w:rPr>
+          <w:rFonts w:ascii="Times New Roman" w:hAnsi="Times New Roman" w:cs="Times New Roman"/>
+          <w:iCs/>
+        </w:rPr>
+        <w:t>[</w:t>
+      </w:r>
+      <w:r>
+        <w:rPr>
+          <w:rFonts w:ascii="Times New Roman" w:hAnsi="Times New Roman" w:cs="Times New Roman"/>
+          <w:iCs/>
+        </w:rPr>
+        <w:t>base/rural</w:t>
+      </w:r>
+      <w:r>
+        <w:rPr>
+          <w:rFonts w:ascii="Times New Roman" w:hAnsi="Times New Roman" w:cs="Times New Roman"/>
+          <w:iCs/>
+        </w:rPr>
+        <w:t>]</w:t>
+      </w:r>
+      <w:r>
+        <w:rPr>
+          <w:rFonts w:ascii="Times New Roman" w:hAnsi="Times New Roman" w:cs="Times New Roman"/>
+          <w:iCs/>
+        </w:rPr>
+        <w:t xml:space="preserve">: Net tax expenditure = </w:t>
+      </w:r>
+      <w:r>
+        <w:rPr>
+          <w:rFonts w:ascii="Times New Roman" w:hAnsi="Times New Roman" w:cs="Times New Roman"/>
+          <w:iCs/>
+        </w:rPr>
+        <w:t>gross_cost – CCR_[single/couple/family</w:t>
+      </w:r>
+      <w:proofErr w:type="gramStart"/>
+      <w:r>
+        <w:rPr>
+          <w:rFonts w:ascii="Times New Roman" w:hAnsi="Times New Roman" w:cs="Times New Roman"/>
+          <w:iCs/>
+        </w:rPr>
+        <w:t>4]_</w:t>
+      </w:r>
+      <w:proofErr w:type="gramEnd"/>
+      <w:r>
+        <w:rPr>
+          <w:rFonts w:ascii="Times New Roman" w:hAnsi="Times New Roman" w:cs="Times New Roman"/>
+          <w:iCs/>
+        </w:rPr>
+        <w:t>[base/rural]</w:t>
+      </w:r>
+    </w:p>
+    <w:p>
+      <w:pPr>
+        <w:pStyle w:val="ListParagraph"/>
+        <w:numPr>
+          <w:ilvl w:val="0"/>
+          <w:numId w:val="1"/>
+        </w:numPr>
+        <w:spacing w:line="360" w:lineRule="auto"/>
+        <w:rPr>
+          <w:rFonts w:ascii="Times New Roman" w:hAnsi="Times New Roman" w:cs="Times New Roman"/>
+          <w:iCs/>
+        </w:rPr>
+      </w:pPr>
+      <w:r>
+        <w:rPr>
+          <w:rFonts w:ascii="Times New Roman" w:hAnsi="Times New Roman" w:cs="Times New Roman"/>
+          <w:iCs/>
+        </w:rPr>
+        <w:t xml:space="preserve">etr_direct_tax: Effective </w:t>
+      </w:r>
+      <w:r>
+        <w:rPr>
+          <w:rFonts w:ascii="Times New Roman" w:hAnsi="Times New Roman" w:cs="Times New Roman"/>
+          <w:iCs/>
+        </w:rPr>
+        <w:t xml:space="preserve">direct </w:t>
+      </w:r>
+      <w:r>
+        <w:rPr>
+          <w:rFonts w:ascii="Times New Roman" w:hAnsi="Times New Roman" w:cs="Times New Roman"/>
+          <w:iCs/>
+        </w:rPr>
+        <w:t>tax rate</w:t>
+      </w:r>
+      <w:r>
+        <w:rPr>
+          <w:rFonts w:ascii="Times New Roman" w:hAnsi="Times New Roman" w:cs="Times New Roman"/>
+          <w:iCs/>
+        </w:rPr>
+        <w:t xml:space="preserve"> = direct_tax/total_exp</w:t>
+      </w:r>
+    </w:p>
+    <w:p>
+      <w:pPr>
+        <w:pStyle w:val="ListParagraph"/>
+        <w:numPr>
+          <w:ilvl w:val="0"/>
+          <w:numId w:val="1"/>
+        </w:numPr>
+        <w:spacing w:line="360" w:lineRule="auto"/>
+        <w:rPr>
+          <w:rFonts w:ascii="Times New Roman" w:hAnsi="Times New Roman" w:cs="Times New Roman"/>
+          <w:iCs/>
+        </w:rPr>
+      </w:pPr>
+      <w:r>
+        <w:rPr>
+          <w:rFonts w:ascii="Times New Roman" w:hAnsi="Times New Roman" w:cs="Times New Roman"/>
+          <w:iCs/>
+        </w:rPr>
+        <w:t>etr_gross_cost</w:t>
+      </w:r>
+      <w:r>
+        <w:rPr>
+          <w:rFonts w:ascii="Times New Roman" w:hAnsi="Times New Roman" w:cs="Times New Roman"/>
+          <w:iCs/>
+        </w:rPr>
+        <w:t xml:space="preserve">: Effective </w:t>
+      </w:r>
+      <w:r>
+        <w:rPr>
+          <w:rFonts w:ascii="Times New Roman" w:hAnsi="Times New Roman" w:cs="Times New Roman"/>
+          <w:iCs/>
+        </w:rPr>
+        <w:t>gross tax rate = gross_cost/total_exp</w:t>
+      </w:r>
     </w:p>
     <w:p>
       <w:pPr>
@@ -2231,9 +2568,6 @@
                 </m:e>
                 <m:sub>
                   <m:r>
-                    <m:rPr>
-                      <m:sty m:val="p"/>
-                    </m:rPr>
                     <w:rPr>
                       <w:rFonts w:ascii="Cambria Math" w:hAnsi="Cambria Math" w:cs="Times New Roman"/>
                     </w:rPr>
@@ -2700,6 +3034,7 @@
           <w:rFonts w:ascii="Times New Roman" w:hAnsi="Times New Roman" w:cs="Times New Roman"/>
           <w:lang w:val="it-IT"/>
         </w:rPr>
+        <w:lastRenderedPageBreak/>
         <w:t xml:space="preserve">Ontario: </w:t>
       </w:r>
       <m:oMath>
@@ -3080,7 +3415,6 @@
           <w:rPr>
             <w:rFonts w:ascii="Cambria Math" w:hAnsi="Cambria Math" w:cs="Times New Roman"/>
           </w:rPr>
-          <w:lastRenderedPageBreak/>
           <m:t>NGEx</m:t>
         </m:r>
         <m:sSub>
@@ -3132,7 +3466,33 @@
         <w:rPr>
           <w:rFonts w:ascii="Times New Roman" w:hAnsi="Times New Roman" w:cs="Times New Roman"/>
         </w:rPr>
-        <w:t xml:space="preserve"> (averaged across all households)</w:t>
+        <w:t xml:space="preserve"> </w:t>
+      </w:r>
+      <w:r>
+        <w:rPr>
+          <w:rFonts w:ascii="Times New Roman" w:hAnsi="Times New Roman" w:cs="Times New Roman"/>
+        </w:rPr>
+        <w:t xml:space="preserve">in region </w:t>
+      </w:r>
+      <m:oMath>
+        <m:r>
+          <w:rPr>
+            <w:rFonts w:ascii="Cambria Math" w:hAnsi="Cambria Math" w:cs="Times New Roman"/>
+          </w:rPr>
+          <m:t>r</m:t>
+        </m:r>
+      </m:oMath>
+      <w:r>
+        <w:rPr>
+          <w:rFonts w:ascii="Times New Roman" w:hAnsi="Times New Roman" w:cs="Times New Roman"/>
+        </w:rPr>
+        <w:t xml:space="preserve"> </w:t>
+      </w:r>
+      <w:r>
+        <w:rPr>
+          <w:rFonts w:ascii="Times New Roman" w:hAnsi="Times New Roman" w:cs="Times New Roman"/>
+        </w:rPr>
+        <w:t>(averaged across all households)</w:t>
       </w:r>
     </w:p>
     <w:p>
@@ -3825,6 +4185,732 @@
           <w:rFonts w:ascii="Times New Roman" w:hAnsi="Times New Roman" w:cs="Times New Roman"/>
         </w:rPr>
         <w:t>), we must use somehow extrapolate the value to guess how much indirect tax were in 2019, 2020 and 2023.</w:t>
+      </w:r>
+    </w:p>
+    <w:p>
+      <w:pPr>
+        <w:pStyle w:val="ListParagraph"/>
+        <w:numPr>
+          <w:ilvl w:val="0"/>
+          <w:numId w:val="3"/>
+        </w:numPr>
+        <w:spacing w:line="360" w:lineRule="auto"/>
+        <w:rPr>
+          <w:rFonts w:ascii="Times New Roman" w:hAnsi="Times New Roman" w:cs="Times New Roman"/>
+        </w:rPr>
+      </w:pPr>
+      <w:r>
+        <w:rPr>
+          <w:rFonts w:ascii="Times New Roman" w:hAnsi="Times New Roman" w:cs="Times New Roman"/>
+        </w:rPr>
+        <w:t>H</w:t>
+      </w:r>
+      <w:r>
+        <w:rPr>
+          <w:rFonts w:ascii="Times New Roman" w:hAnsi="Times New Roman" w:cs="Times New Roman"/>
+        </w:rPr>
+        <w:t>ousehold-weighted provincial average direct fuel-charge burden</w:t>
+      </w:r>
+    </w:p>
+    <w:p>
+      <w:pPr>
+        <w:pStyle w:val="ListParagraph"/>
+        <w:spacing w:line="360" w:lineRule="auto"/>
+        <w:ind w:left="1080"/>
+        <w:rPr>
+          <w:rFonts w:ascii="Times New Roman" w:hAnsi="Times New Roman" w:cs="Times New Roman"/>
+          <w:iCs/>
+        </w:rPr>
+      </w:pPr>
+      <m:oMathPara>
+        <m:oMath>
+          <m:sSubSup>
+            <m:sSubSupPr>
+              <m:ctrlPr>
+                <w:rPr>
+                  <w:rFonts w:ascii="Cambria Math" w:hAnsi="Cambria Math" w:cs="Times New Roman"/>
+                  <w:i/>
+                </w:rPr>
+              </m:ctrlPr>
+            </m:sSubSupPr>
+            <m:e>
+              <m:acc>
+                <m:accPr>
+                  <m:chr m:val="̅"/>
+                  <m:ctrlPr>
+                    <w:rPr>
+                      <w:rFonts w:ascii="Cambria Math" w:hAnsi="Cambria Math" w:cs="Times New Roman"/>
+                      <w:i/>
+                    </w:rPr>
+                  </m:ctrlPr>
+                </m:accPr>
+                <m:e>
+                  <m:r>
+                    <w:rPr>
+                      <w:rFonts w:ascii="Cambria Math" w:hAnsi="Cambria Math" w:cs="Times New Roman" w:hint="eastAsia"/>
+                    </w:rPr>
+                    <m:t>T</m:t>
+                  </m:r>
+                  <m:ctrlPr>
+                    <w:rPr>
+                      <w:rFonts w:ascii="Cambria Math" w:hAnsi="Cambria Math" w:cs="Times New Roman" w:hint="eastAsia"/>
+                      <w:i/>
+                    </w:rPr>
+                  </m:ctrlPr>
+                </m:e>
+              </m:acc>
+              <m:ctrlPr>
+                <w:rPr>
+                  <w:rFonts w:ascii="Cambria Math" w:hAnsi="Cambria Math" w:cs="Times New Roman"/>
+                  <w:iCs/>
+                </w:rPr>
+              </m:ctrlPr>
+            </m:e>
+            <m:sub>
+              <m:r>
+                <w:rPr>
+                  <w:rFonts w:ascii="Cambria Math" w:hAnsi="Cambria Math" w:cs="Times New Roman"/>
+                </w:rPr>
+                <m:t>r</m:t>
+              </m:r>
+              <m:r>
+                <w:rPr>
+                  <w:rFonts w:ascii="Cambria Math" w:hAnsi="Cambria Math" w:cs="Times New Roman"/>
+                </w:rPr>
+                <m:t>,t</m:t>
+              </m:r>
+            </m:sub>
+            <m:sup>
+              <m:r>
+                <m:rPr>
+                  <m:sty m:val="p"/>
+                </m:rPr>
+                <w:rPr>
+                  <w:rFonts w:ascii="Cambria Math" w:hAnsi="Cambria Math" w:cs="Times New Roman"/>
+                </w:rPr>
+                <m:t>direct</m:t>
+              </m:r>
+              <m:ctrlPr>
+                <w:rPr>
+                  <w:rFonts w:ascii="Cambria Math" w:hAnsi="Cambria Math" w:cs="Times New Roman"/>
+                  <w:iCs/>
+                </w:rPr>
+              </m:ctrlPr>
+            </m:sup>
+          </m:sSubSup>
+          <m:r>
+            <w:rPr>
+              <w:rFonts w:ascii="Cambria Math" w:hAnsi="Cambria Math" w:cs="Times New Roman"/>
+            </w:rPr>
+            <m:t>=</m:t>
+          </m:r>
+          <m:f>
+            <m:fPr>
+              <m:ctrlPr>
+                <w:rPr>
+                  <w:rFonts w:ascii="Cambria Math" w:hAnsi="Cambria Math" w:cs="Times New Roman"/>
+                  <w:i/>
+                  <w:iCs/>
+                </w:rPr>
+              </m:ctrlPr>
+            </m:fPr>
+            <m:num>
+              <m:nary>
+                <m:naryPr>
+                  <m:chr m:val="∑"/>
+                  <m:supHide m:val="1"/>
+                  <m:ctrlPr>
+                    <w:rPr>
+                      <w:rFonts w:ascii="Cambria Math" w:hAnsi="Cambria Math" w:cs="Times New Roman"/>
+                      <w:i/>
+                      <w:iCs/>
+                    </w:rPr>
+                  </m:ctrlPr>
+                </m:naryPr>
+                <m:sub>
+                  <m:r>
+                    <w:rPr>
+                      <w:rFonts w:ascii="Cambria Math" w:hAnsi="Cambria Math" w:cs="Times New Roman"/>
+                    </w:rPr>
+                    <m:t>q</m:t>
+                  </m:r>
+                </m:sub>
+                <m:sup/>
+                <m:e>
+                  <m:sSub>
+                    <m:sSubPr>
+                      <m:ctrlPr>
+                        <w:rPr>
+                          <w:rFonts w:ascii="Cambria Math" w:hAnsi="Cambria Math" w:cs="Times New Roman"/>
+                          <w:i/>
+                          <w:iCs/>
+                        </w:rPr>
+                      </m:ctrlPr>
+                    </m:sSubPr>
+                    <m:e>
+                      <m:r>
+                        <w:rPr>
+                          <w:rFonts w:ascii="Cambria Math" w:hAnsi="Cambria Math" w:cs="Times New Roman"/>
+                        </w:rPr>
+                        <m:t>w</m:t>
+                      </m:r>
+                    </m:e>
+                    <m:sub>
+                      <m:r>
+                        <w:rPr>
+                          <w:rFonts w:ascii="Cambria Math" w:hAnsi="Cambria Math" w:cs="Times New Roman"/>
+                        </w:rPr>
+                        <m:t>r</m:t>
+                      </m:r>
+                      <m:r>
+                        <w:rPr>
+                          <w:rFonts w:ascii="Cambria Math" w:hAnsi="Cambria Math" w:cs="Times New Roman"/>
+                        </w:rPr>
+                        <m:t>qt</m:t>
+                      </m:r>
+                    </m:sub>
+                  </m:sSub>
+                  <m:sSubSup>
+                    <m:sSubSupPr>
+                      <m:ctrlPr>
+                        <w:rPr>
+                          <w:rFonts w:ascii="Cambria Math" w:hAnsi="Cambria Math" w:cs="Times New Roman"/>
+                          <w:i/>
+                          <w:iCs/>
+                        </w:rPr>
+                      </m:ctrlPr>
+                    </m:sSubSupPr>
+                    <m:e>
+                      <m:r>
+                        <w:rPr>
+                          <w:rFonts w:ascii="Cambria Math" w:hAnsi="Cambria Math" w:cs="Times New Roman"/>
+                        </w:rPr>
+                        <m:t>T</m:t>
+                      </m:r>
+                    </m:e>
+                    <m:sub>
+                      <m:r>
+                        <w:rPr>
+                          <w:rFonts w:ascii="Cambria Math" w:hAnsi="Cambria Math" w:cs="Times New Roman"/>
+                        </w:rPr>
+                        <m:t>rqt</m:t>
+                      </m:r>
+                    </m:sub>
+                    <m:sup>
+                      <m:r>
+                        <m:rPr>
+                          <m:sty m:val="p"/>
+                        </m:rPr>
+                        <w:rPr>
+                          <w:rFonts w:ascii="Cambria Math" w:hAnsi="Cambria Math" w:cs="Times New Roman"/>
+                        </w:rPr>
+                        <m:t>direct</m:t>
+                      </m:r>
+                      <m:ctrlPr>
+                        <w:rPr>
+                          <w:rFonts w:ascii="Cambria Math" w:hAnsi="Cambria Math" w:cs="Times New Roman"/>
+                        </w:rPr>
+                      </m:ctrlPr>
+                    </m:sup>
+                  </m:sSubSup>
+                </m:e>
+              </m:nary>
+            </m:num>
+            <m:den>
+              <m:nary>
+                <m:naryPr>
+                  <m:chr m:val="∑"/>
+                  <m:supHide m:val="1"/>
+                  <m:ctrlPr>
+                    <w:rPr>
+                      <w:rFonts w:ascii="Cambria Math" w:hAnsi="Cambria Math" w:cs="Times New Roman"/>
+                      <w:i/>
+                      <w:iCs/>
+                    </w:rPr>
+                  </m:ctrlPr>
+                </m:naryPr>
+                <m:sub>
+                  <m:r>
+                    <w:rPr>
+                      <w:rFonts w:ascii="Cambria Math" w:hAnsi="Cambria Math" w:cs="Times New Roman"/>
+                    </w:rPr>
+                    <m:t>q</m:t>
+                  </m:r>
+                </m:sub>
+                <m:sup/>
+                <m:e>
+                  <m:sSub>
+                    <m:sSubPr>
+                      <m:ctrlPr>
+                        <w:rPr>
+                          <w:rFonts w:ascii="Cambria Math" w:hAnsi="Cambria Math" w:cs="Times New Roman"/>
+                          <w:i/>
+                          <w:iCs/>
+                        </w:rPr>
+                      </m:ctrlPr>
+                    </m:sSubPr>
+                    <m:e>
+                      <m:r>
+                        <w:rPr>
+                          <w:rFonts w:ascii="Cambria Math" w:hAnsi="Cambria Math" w:cs="Times New Roman"/>
+                        </w:rPr>
+                        <m:t>w</m:t>
+                      </m:r>
+                    </m:e>
+                    <m:sub>
+                      <m:r>
+                        <w:rPr>
+                          <w:rFonts w:ascii="Cambria Math" w:hAnsi="Cambria Math" w:cs="Times New Roman"/>
+                        </w:rPr>
+                        <m:t>r</m:t>
+                      </m:r>
+                      <m:r>
+                        <w:rPr>
+                          <w:rFonts w:ascii="Cambria Math" w:hAnsi="Cambria Math" w:cs="Times New Roman"/>
+                        </w:rPr>
+                        <m:t>qt</m:t>
+                      </m:r>
+                    </m:sub>
+                  </m:sSub>
+                </m:e>
+              </m:nary>
+            </m:den>
+          </m:f>
+        </m:oMath>
+      </m:oMathPara>
+    </w:p>
+    <w:p>
+      <w:pPr>
+        <w:pStyle w:val="ListParagraph"/>
+        <w:spacing w:line="360" w:lineRule="auto"/>
+        <w:ind w:left="1080"/>
+        <w:rPr>
+          <w:rFonts w:ascii="Times New Roman" w:hAnsi="Times New Roman" w:cs="Times New Roman"/>
+          <w:iCs/>
+        </w:rPr>
+      </w:pPr>
+      <w:r>
+        <w:rPr>
+          <w:rFonts w:ascii="Times New Roman" w:hAnsi="Times New Roman" w:cs="Times New Roman"/>
+          <w:iCs/>
+        </w:rPr>
+        <w:t xml:space="preserve">Where </w:t>
+      </w:r>
+      <m:oMath>
+        <m:sSub>
+          <m:sSubPr>
+            <m:ctrlPr>
+              <w:rPr>
+                <w:rFonts w:ascii="Cambria Math" w:hAnsi="Cambria Math" w:cs="Times New Roman"/>
+                <w:i/>
+                <w:iCs/>
+              </w:rPr>
+            </m:ctrlPr>
+          </m:sSubPr>
+          <m:e>
+            <m:r>
+              <w:rPr>
+                <w:rFonts w:ascii="Cambria Math" w:hAnsi="Cambria Math" w:cs="Times New Roman"/>
+              </w:rPr>
+              <m:t>w</m:t>
+            </m:r>
+          </m:e>
+          <m:sub>
+            <m:r>
+              <w:rPr>
+                <w:rFonts w:ascii="Cambria Math" w:hAnsi="Cambria Math" w:cs="Times New Roman"/>
+              </w:rPr>
+              <m:t>pqt</m:t>
+            </m:r>
+          </m:sub>
+        </m:sSub>
+        <m:r>
+          <w:rPr>
+            <w:rFonts w:ascii="Cambria Math" w:hAnsi="Cambria Math" w:cs="Times New Roman"/>
+          </w:rPr>
+          <m:t>=</m:t>
+        </m:r>
+      </m:oMath>
+      <w:r>
+        <w:rPr>
+          <w:rFonts w:ascii="Times New Roman" w:hAnsi="Times New Roman" w:cs="Times New Roman"/>
+          <w:iCs/>
+        </w:rPr>
+        <w:t xml:space="preserve"> Number of households in quintile </w:t>
+      </w:r>
+      <m:oMath>
+        <m:r>
+          <w:rPr>
+            <w:rFonts w:ascii="Cambria Math" w:hAnsi="Cambria Math" w:cs="Times New Roman"/>
+          </w:rPr>
+          <m:t>q</m:t>
+        </m:r>
+      </m:oMath>
+      <w:r>
+        <w:rPr>
+          <w:rFonts w:ascii="Times New Roman" w:hAnsi="Times New Roman" w:cs="Times New Roman"/>
+          <w:iCs/>
+        </w:rPr>
+        <w:t xml:space="preserve"> in </w:t>
+      </w:r>
+      <w:r>
+        <w:rPr>
+          <w:rFonts w:ascii="Times New Roman" w:hAnsi="Times New Roman" w:cs="Times New Roman"/>
+          <w:iCs/>
+        </w:rPr>
+        <w:t xml:space="preserve">province </w:t>
+      </w:r>
+      <m:oMath>
+        <m:r>
+          <w:rPr>
+            <w:rFonts w:ascii="Cambria Math" w:hAnsi="Cambria Math" w:cs="Times New Roman"/>
+          </w:rPr>
+          <m:t>r</m:t>
+        </m:r>
+      </m:oMath>
+      <w:r>
+        <w:rPr>
+          <w:rFonts w:ascii="Times New Roman" w:hAnsi="Times New Roman" w:cs="Times New Roman"/>
+          <w:iCs/>
+        </w:rPr>
+        <w:t xml:space="preserve"> at year </w:t>
+      </w:r>
+      <m:oMath>
+        <m:r>
+          <w:rPr>
+            <w:rFonts w:ascii="Cambria Math" w:hAnsi="Cambria Math" w:cs="Times New Roman"/>
+          </w:rPr>
+          <m:t>t</m:t>
+        </m:r>
+      </m:oMath>
+      <w:r>
+        <w:rPr>
+          <w:rFonts w:ascii="Times New Roman" w:hAnsi="Times New Roman" w:cs="Times New Roman"/>
+          <w:iCs/>
+        </w:rPr>
+        <w:t xml:space="preserve">. </w:t>
+      </w:r>
+    </w:p>
+    <w:p>
+      <w:pPr>
+        <w:spacing w:line="360" w:lineRule="auto"/>
+        <w:rPr>
+          <w:rFonts w:ascii="Times New Roman" w:hAnsi="Times New Roman" w:cs="Times New Roman"/>
+          <w:iCs/>
+        </w:rPr>
+      </w:pPr>
+      <w:r>
+        <w:rPr>
+          <w:rFonts w:ascii="Times New Roman" w:hAnsi="Times New Roman" w:cs="Times New Roman"/>
+          <w:iCs/>
+        </w:rPr>
+        <w:t xml:space="preserve">In an anchor year (2021, 2022, 2024), </w:t>
+      </w:r>
+      <w:r>
+        <w:rPr>
+          <w:rFonts w:ascii="Times New Roman" w:hAnsi="Times New Roman" w:cs="Times New Roman"/>
+          <w:iCs/>
+        </w:rPr>
+        <w:t xml:space="preserve">the model takes an external estimate of the </w:t>
+      </w:r>
+      <w:r>
+        <w:rPr>
+          <w:rFonts w:ascii="Times New Roman" w:hAnsi="Times New Roman" w:cs="Times New Roman"/>
+          <w:b/>
+          <w:bCs/>
+          <w:iCs/>
+        </w:rPr>
+        <w:t>average cost impact per household</w:t>
+      </w:r>
+      <w:r>
+        <w:rPr>
+          <w:rFonts w:ascii="Times New Roman" w:hAnsi="Times New Roman" w:cs="Times New Roman"/>
+          <w:iCs/>
+        </w:rPr>
+        <w:t xml:space="preserve"> (direct + indirect</w:t>
+      </w:r>
+      <w:r>
+        <w:rPr>
+          <w:rFonts w:ascii="Times New Roman" w:hAnsi="Times New Roman" w:cs="Times New Roman"/>
+          <w:iCs/>
+        </w:rPr>
+        <w:t xml:space="preserve">) </w:t>
+      </w:r>
+      <w:r>
+        <w:rPr>
+          <w:rFonts w:ascii="Times New Roman" w:hAnsi="Times New Roman" w:cs="Times New Roman"/>
+          <w:iCs/>
+        </w:rPr>
+        <w:t xml:space="preserve">denoted </w:t>
+      </w:r>
+      <m:oMath>
+        <m:sSub>
+          <m:sSubPr>
+            <m:ctrlPr>
+              <w:rPr>
+                <w:rFonts w:ascii="Cambria Math" w:hAnsi="Cambria Math" w:cs="Times New Roman"/>
+                <w:iCs/>
+              </w:rPr>
+            </m:ctrlPr>
+          </m:sSubPr>
+          <m:e>
+            <m:r>
+              <w:rPr>
+                <w:rFonts w:ascii="Cambria Math" w:hAnsi="Cambria Math" w:cs="Times New Roman"/>
+              </w:rPr>
+              <m:t>A</m:t>
+            </m:r>
+          </m:e>
+          <m:sub>
+            <m:r>
+              <w:rPr>
+                <w:rFonts w:ascii="Cambria Math" w:hAnsi="Cambria Math" w:cs="Times New Roman"/>
+              </w:rPr>
+              <m:t>r</m:t>
+            </m:r>
+            <m:r>
+              <w:rPr>
+                <w:rFonts w:ascii="Cambria Math" w:hAnsi="Cambria Math" w:cs="Times New Roman"/>
+              </w:rPr>
+              <m:t>t</m:t>
+            </m:r>
+          </m:sub>
+        </m:sSub>
+      </m:oMath>
+      <w:r>
+        <w:rPr>
+          <w:rFonts w:ascii="Times New Roman" w:hAnsi="Times New Roman" w:cs="Times New Roman"/>
+          <w:iCs/>
+        </w:rPr>
+        <w:t xml:space="preserve">, and backs out </w:t>
+      </w:r>
+      <m:oMath>
+        <m:sSub>
+          <m:sSubPr>
+            <m:ctrlPr>
+              <w:rPr>
+                <w:rFonts w:ascii="Cambria Math" w:hAnsi="Cambria Math" w:cs="Times New Roman"/>
+                <w:iCs/>
+              </w:rPr>
+            </m:ctrlPr>
+          </m:sSubPr>
+          <m:e>
+            <m:r>
+              <w:rPr>
+                <w:rFonts w:ascii="Cambria Math" w:hAnsi="Cambria Math" w:cs="Times New Roman"/>
+              </w:rPr>
+              <m:t>κ</m:t>
+            </m:r>
+          </m:e>
+          <m:sub>
+            <m:r>
+              <w:rPr>
+                <w:rFonts w:ascii="Cambria Math" w:hAnsi="Cambria Math" w:cs="Times New Roman"/>
+              </w:rPr>
+              <m:t>r</m:t>
+            </m:r>
+            <m:r>
+              <w:rPr>
+                <w:rFonts w:ascii="Cambria Math" w:hAnsi="Cambria Math" w:cs="Times New Roman"/>
+              </w:rPr>
+              <m:t>t</m:t>
+            </m:r>
+          </m:sub>
+        </m:sSub>
+      </m:oMath>
+      <w:r>
+        <w:rPr>
+          <w:rFonts w:ascii="Times New Roman" w:hAnsi="Times New Roman" w:cs="Times New Roman"/>
+          <w:iCs/>
+        </w:rPr>
+        <w:t>by rearranging the gross-cost identity:</w:t>
+      </w:r>
+    </w:p>
+    <w:p>
+      <w:pPr>
+        <w:spacing w:line="360" w:lineRule="auto"/>
+        <w:rPr>
+          <w:rFonts w:ascii="Times New Roman" w:hAnsi="Times New Roman" w:cs="Times New Roman"/>
+          <w:iCs/>
+        </w:rPr>
+      </w:pPr>
+      <m:oMathPara>
+        <m:oMath>
+          <m:sSub>
+            <m:sSubPr>
+              <m:ctrlPr>
+                <w:rPr>
+                  <w:rFonts w:ascii="Cambria Math" w:hAnsi="Cambria Math" w:cs="Times New Roman"/>
+                  <w:i/>
+                  <w:iCs/>
+                </w:rPr>
+              </m:ctrlPr>
+            </m:sSubPr>
+            <m:e>
+              <m:r>
+                <w:rPr>
+                  <w:rFonts w:ascii="Cambria Math" w:hAnsi="Cambria Math" w:cs="Times New Roman"/>
+                </w:rPr>
+                <m:t>κ</m:t>
+              </m:r>
+            </m:e>
+            <m:sub>
+              <m:r>
+                <w:rPr>
+                  <w:rFonts w:ascii="Cambria Math" w:hAnsi="Cambria Math" w:cs="Times New Roman"/>
+                </w:rPr>
+                <m:t>rt</m:t>
+              </m:r>
+            </m:sub>
+          </m:sSub>
+          <m:r>
+            <w:rPr>
+              <w:rFonts w:ascii="Cambria Math" w:hAnsi="Cambria Math" w:cs="Times New Roman"/>
+            </w:rPr>
+            <m:t>=</m:t>
+          </m:r>
+          <m:f>
+            <m:fPr>
+              <m:ctrlPr>
+                <w:rPr>
+                  <w:rFonts w:ascii="Cambria Math" w:hAnsi="Cambria Math" w:cs="Times New Roman"/>
+                  <w:i/>
+                  <w:iCs/>
+                </w:rPr>
+              </m:ctrlPr>
+            </m:fPr>
+            <m:num>
+              <m:sSub>
+                <m:sSubPr>
+                  <m:ctrlPr>
+                    <w:rPr>
+                      <w:rFonts w:ascii="Cambria Math" w:hAnsi="Cambria Math" w:cs="Times New Roman"/>
+                      <w:i/>
+                      <w:iCs/>
+                    </w:rPr>
+                  </m:ctrlPr>
+                </m:sSubPr>
+                <m:e>
+                  <m:r>
+                    <w:rPr>
+                      <w:rFonts w:ascii="Cambria Math" w:hAnsi="Cambria Math" w:cs="Times New Roman"/>
+                    </w:rPr>
+                    <m:t>A</m:t>
+                  </m:r>
+                </m:e>
+                <m:sub>
+                  <m:r>
+                    <w:rPr>
+                      <w:rFonts w:ascii="Cambria Math" w:hAnsi="Cambria Math" w:cs="Times New Roman"/>
+                    </w:rPr>
+                    <m:t>rt</m:t>
+                  </m:r>
+                </m:sub>
+              </m:sSub>
+            </m:num>
+            <m:den>
+              <m:sSubSup>
+                <m:sSubSupPr>
+                  <m:ctrlPr>
+                    <w:rPr>
+                      <w:rFonts w:ascii="Cambria Math" w:hAnsi="Cambria Math" w:cs="Times New Roman"/>
+                      <w:i/>
+                      <w:iCs/>
+                    </w:rPr>
+                  </m:ctrlPr>
+                </m:sSubSupPr>
+                <m:e>
+                  <m:acc>
+                    <m:accPr>
+                      <m:chr m:val="̅"/>
+                      <m:ctrlPr>
+                        <w:rPr>
+                          <w:rFonts w:ascii="Cambria Math" w:hAnsi="Cambria Math" w:cs="Times New Roman"/>
+                          <w:i/>
+                          <w:iCs/>
+                        </w:rPr>
+                      </m:ctrlPr>
+                    </m:accPr>
+                    <m:e>
+                      <m:r>
+                        <w:rPr>
+                          <w:rFonts w:ascii="Cambria Math" w:hAnsi="Cambria Math" w:cs="Times New Roman"/>
+                        </w:rPr>
+                        <m:t>T</m:t>
+                      </m:r>
+                    </m:e>
+                  </m:acc>
+                  <m:ctrlPr>
+                    <w:rPr>
+                      <w:rFonts w:ascii="Cambria Math" w:hAnsi="Cambria Math" w:cs="Times New Roman"/>
+                    </w:rPr>
+                  </m:ctrlPr>
+                </m:e>
+                <m:sub>
+                  <m:r>
+                    <w:rPr>
+                      <w:rFonts w:ascii="Cambria Math" w:hAnsi="Cambria Math" w:cs="Times New Roman"/>
+                    </w:rPr>
+                    <m:t>rt</m:t>
+                  </m:r>
+                </m:sub>
+                <m:sup>
+                  <m:r>
+                    <m:rPr>
+                      <m:sty m:val="p"/>
+                    </m:rPr>
+                    <w:rPr>
+                      <w:rFonts w:ascii="Cambria Math" w:hAnsi="Cambria Math" w:cs="Times New Roman"/>
+                    </w:rPr>
+                    <m:t>direct</m:t>
+                  </m:r>
+                  <m:ctrlPr>
+                    <w:rPr>
+                      <w:rFonts w:ascii="Cambria Math" w:hAnsi="Cambria Math" w:cs="Times New Roman"/>
+                    </w:rPr>
+                  </m:ctrlPr>
+                </m:sup>
+              </m:sSubSup>
+            </m:den>
+          </m:f>
+          <m:r>
+            <w:rPr>
+              <w:rFonts w:ascii="Cambria Math" w:hAnsi="Cambria Math" w:cs="Times New Roman"/>
+            </w:rPr>
+            <m:t>-1</m:t>
+          </m:r>
+        </m:oMath>
+      </m:oMathPara>
+    </w:p>
+    <w:p>
+      <w:pPr>
+        <w:spacing w:line="360" w:lineRule="auto"/>
+        <w:rPr>
+          <w:rFonts w:ascii="Times New Roman" w:hAnsi="Times New Roman" w:cs="Times New Roman"/>
+          <w:iCs/>
+        </w:rPr>
+      </w:pPr>
+      <w:r>
+        <w:rPr>
+          <w:rFonts w:ascii="Times New Roman" w:hAnsi="Times New Roman" w:cs="Times New Roman"/>
+          <w:iCs/>
+        </w:rPr>
+        <w:t xml:space="preserve">Remaining </w:t>
+      </w:r>
+      <m:oMath>
+        <m:r>
+          <w:rPr>
+            <w:rFonts w:ascii="Cambria Math" w:hAnsi="Cambria Math" w:cs="Times New Roman"/>
+          </w:rPr>
+          <m:t>κ</m:t>
+        </m:r>
+      </m:oMath>
+      <w:r>
+        <w:rPr>
+          <w:rFonts w:ascii="Times New Roman" w:hAnsi="Times New Roman" w:cs="Times New Roman"/>
+          <w:iCs/>
+        </w:rPr>
+        <w:t xml:space="preserve"> are fitted using OLS.</w:t>
       </w:r>
     </w:p>
     <w:sectPr>

</xml_diff>